<commit_message>
final hope so :)
</commit_message>
<xml_diff>
--- a/UNIVERSITÀ DEGLI STUDI DELLA TUSCIA.docx
+++ b/UNIVERSITÀ DEGLI STUDI DELLA TUSCIA.docx
@@ -105,7 +105,7 @@
           <v:shape id="_x0000_i1025" type="#_x0000_t75" style="width:120pt;height:120pt" o:ole="">
             <v:imagedata r:id="rId8" o:title=""/>
           </v:shape>
-          <o:OLEObject Type="Embed" ProgID="Unknown" ShapeID="_x0000_i1025" DrawAspect="Content" ObjectID="_1809151498" r:id="rId9"/>
+          <o:OLEObject Type="Embed" ProgID="Unknown" ShapeID="_x0000_i1025" DrawAspect="Content" ObjectID="_1809288601" r:id="rId9"/>
         </w:object>
       </w:r>
     </w:p>
@@ -5286,7 +5286,10 @@
               <w:cnfStyle w:val="000000000000" w:firstRow="0" w:lastRow="0" w:firstColumn="0" w:lastColumn="0" w:oddVBand="0" w:evenVBand="0" w:oddHBand="0" w:evenHBand="0" w:firstRowFirstColumn="0" w:firstRowLastColumn="0" w:lastRowFirstColumn="0" w:lastRowLastColumn="0"/>
             </w:pPr>
             <w:r>
-              <w:t>Which vehicle do you use for this transport purpose</w:t>
+              <w:t>Which vehicle do you use for transport purpose</w:t>
+            </w:r>
+            <w:r>
+              <w:t>?</w:t>
             </w:r>
           </w:p>
         </w:tc>
@@ -12700,16 +12703,8 @@
           <w:p>
             <w:pPr>
               <w:jc w:val="center"/>
-              <w:rPr>
-                <w:b w:val="0"/>
-                <w:bCs w:val="0"/>
-              </w:rPr>
-            </w:pPr>
-            <w:r>
-              <w:rPr>
-                <w:b w:val="0"/>
-                <w:bCs w:val="0"/>
-              </w:rPr>
+            </w:pPr>
+            <w:r>
               <w:t>Variable</w:t>
             </w:r>
           </w:p>
@@ -12723,16 +12718,8 @@
             <w:pPr>
               <w:jc w:val="center"/>
               <w:cnfStyle w:val="100000000000" w:firstRow="1" w:lastRow="0" w:firstColumn="0" w:lastColumn="0" w:oddVBand="0" w:evenVBand="0" w:oddHBand="0" w:evenHBand="0" w:firstRowFirstColumn="0" w:firstRowLastColumn="0" w:lastRowFirstColumn="0" w:lastRowLastColumn="0"/>
-              <w:rPr>
-                <w:b w:val="0"/>
-                <w:bCs w:val="0"/>
-              </w:rPr>
-            </w:pPr>
-            <w:r>
-              <w:rPr>
-                <w:b w:val="0"/>
-                <w:bCs w:val="0"/>
-              </w:rPr>
+            </w:pPr>
+            <w:r>
               <w:t>ME (dy/dx)</w:t>
             </w:r>
           </w:p>
@@ -12746,16 +12733,8 @@
             <w:pPr>
               <w:jc w:val="center"/>
               <w:cnfStyle w:val="100000000000" w:firstRow="1" w:lastRow="0" w:firstColumn="0" w:lastColumn="0" w:oddVBand="0" w:evenVBand="0" w:oddHBand="0" w:evenHBand="0" w:firstRowFirstColumn="0" w:firstRowLastColumn="0" w:lastRowFirstColumn="0" w:lastRowLastColumn="0"/>
-              <w:rPr>
-                <w:b w:val="0"/>
-                <w:bCs w:val="0"/>
-              </w:rPr>
-            </w:pPr>
-            <w:r>
-              <w:rPr>
-                <w:b w:val="0"/>
-                <w:bCs w:val="0"/>
-              </w:rPr>
+            </w:pPr>
+            <w:r>
               <w:t>Interpretation (1 unit increase)</w:t>
             </w:r>
           </w:p>
@@ -16735,6 +16714,7 @@
   <w:style w:type="character" w:default="1" w:styleId="DefaultParagraphFont">
     <w:name w:val="Default Paragraph Font"/>
     <w:uiPriority w:val="1"/>
+    <w:semiHidden/>
     <w:unhideWhenUsed/>
   </w:style>
   <w:style w:type="table" w:default="1" w:styleId="TableNormal">

</xml_diff>